<commit_message>
Sri | Updated abstract
</commit_message>
<xml_diff>
--- a/Thesis Abstract.docx
+++ b/Thesis Abstract.docx
@@ -6,6 +6,7 @@
       <w:pPr>
         <w:jc w:val="center"/>
       </w:pPr>
+      <w:bookmarkStart w:id="0" w:name="_GoBack"/>
       <w:proofErr w:type="spellStart"/>
       <w:r>
         <w:t>Paxos</w:t>
@@ -14,8 +15,6 @@
       <w:r>
         <w:t xml:space="preserve"> based directory updates for geo-replicated cloud storage</w:t>
       </w:r>
-      <w:bookmarkStart w:id="0" w:name="_GoBack"/>
-      <w:bookmarkEnd w:id="0"/>
     </w:p>
     <w:p>
       <w:pPr>
@@ -90,6 +89,110 @@
       </w:r>
       <w:r>
         <w:t>simulated WAN environments.</w:t>
+      </w:r>
+    </w:p>
+    <w:bookmarkEnd w:id="0"/>
+    <w:p>
+      <w:pPr>
+        <w:jc w:val="center"/>
+      </w:pPr>
+    </w:p>
+    <w:p>
+      <w:pPr>
+        <w:jc w:val="center"/>
+      </w:pPr>
+      <w:r>
+        <w:t xml:space="preserve">An emerging trend in cloud computing is cloud data stores which replicate data for availability, redundancy and optimized latencies across </w:t>
+      </w:r>
+      <w:r>
+        <w:t xml:space="preserve">geographically distributed </w:t>
+      </w:r>
+      <w:r>
+        <w:t>data centers. One important class of such systems is a directory based scheme which offers the advantage of flexible placement of data</w:t>
+      </w:r>
+      <w:r>
+        <w:t xml:space="preserve"> by maintaining a directory to track the location of the same</w:t>
+      </w:r>
+      <w:r>
+        <w:t xml:space="preserve">. As workloads vary dynamically </w:t>
+      </w:r>
+      <w:r>
+        <w:t xml:space="preserve">thus </w:t>
+      </w:r>
+      <w:r>
+        <w:t xml:space="preserve">prompting a revision in data placement, a key challenge of maintaining and updating the directory </w:t>
+      </w:r>
+      <w:r>
+        <w:t xml:space="preserve">state </w:t>
+      </w:r>
+      <w:r>
+        <w:t xml:space="preserve">emerges. In this thesis we present an implementation </w:t>
+      </w:r>
+      <w:r>
+        <w:t xml:space="preserve">to address the problem of </w:t>
+      </w:r>
+      <w:r>
+        <w:t xml:space="preserve">correctly updating these directories. Built around an open-sourced implementation, </w:t>
+      </w:r>
+      <w:proofErr w:type="spellStart"/>
+      <w:r>
+        <w:t>JPaxos</w:t>
+      </w:r>
+      <w:proofErr w:type="spellEnd"/>
+      <w:r>
+        <w:t xml:space="preserve">, of the </w:t>
+      </w:r>
+      <w:proofErr w:type="spellStart"/>
+      <w:r>
+        <w:t>Paxos</w:t>
+      </w:r>
+      <w:proofErr w:type="spellEnd"/>
+      <w:r>
+        <w:t xml:space="preserve"> consensus protocol, our system manages and completes requests to migrate data elements using a cluster of systems. </w:t>
+      </w:r>
+      <w:r>
+        <w:t xml:space="preserve">Using a distributed approach </w:t>
+      </w:r>
+      <w:r>
+        <w:t>makes our system failure tolerant by avoiding the single-point-of-failure problem of centralized coordinator based system</w:t>
+      </w:r>
+      <w:r>
+        <w:t>s</w:t>
+      </w:r>
+      <w:r>
+        <w:t xml:space="preserve">. We instrument and evaluate our implementation on a large scale research </w:t>
+      </w:r>
+      <w:proofErr w:type="spellStart"/>
+      <w:r>
+        <w:t>testbed</w:t>
+      </w:r>
+      <w:proofErr w:type="spellEnd"/>
+      <w:r>
+        <w:t xml:space="preserve">, </w:t>
+      </w:r>
+      <w:proofErr w:type="spellStart"/>
+      <w:r>
+        <w:t>PRObE</w:t>
+      </w:r>
+      <w:proofErr w:type="spellEnd"/>
+      <w:r>
+        <w:t xml:space="preserve"> using </w:t>
+      </w:r>
+      <w:proofErr w:type="spellStart"/>
+      <w:r>
+        <w:t>DummyNet</w:t>
+      </w:r>
+      <w:proofErr w:type="spellEnd"/>
+      <w:r>
+        <w:t xml:space="preserve"> as a network simulator. Our results show that such a scheme is feasible and that the latencies are acceptable in simulated WAN environments. Our contributions include the performance data of a fully functional </w:t>
+      </w:r>
+      <w:proofErr w:type="spellStart"/>
+      <w:r>
+        <w:t>Paxos</w:t>
+      </w:r>
+      <w:proofErr w:type="spellEnd"/>
+      <w:r>
+        <w:t xml:space="preserve"> based system and learnings from practical design considerations of implementing the same.</w:t>
       </w:r>
     </w:p>
     <w:sectPr>
@@ -265,6 +368,7 @@
   <w:style w:type="character" w:default="1" w:styleId="DefaultParagraphFont">
     <w:name w:val="Default Paragraph Font"/>
     <w:uiPriority w:val="1"/>
+    <w:semiHidden/>
     <w:unhideWhenUsed/>
   </w:style>
   <w:style w:type="table" w:default="1" w:styleId="TableNormal">
@@ -454,6 +558,7 @@
   <w:style w:type="character" w:default="1" w:styleId="DefaultParagraphFont">
     <w:name w:val="Default Paragraph Font"/>
     <w:uiPriority w:val="1"/>
+    <w:semiHidden/>
     <w:unhideWhenUsed/>
   </w:style>
   <w:style w:type="table" w:default="1" w:styleId="TableNormal">

</xml_diff>

<commit_message>
Sri | Updated abstract, ppt
</commit_message>
<xml_diff>
--- a/Thesis Abstract.docx
+++ b/Thesis Abstract.docx
@@ -7,6 +7,7 @@
         <w:jc w:val="center"/>
       </w:pPr>
       <w:bookmarkStart w:id="0" w:name="_GoBack"/>
+      <w:bookmarkEnd w:id="0"/>
       <w:proofErr w:type="spellStart"/>
       <w:r>
         <w:t>Paxos</w:t>
@@ -18,181 +19,518 @@
     </w:p>
     <w:p>
       <w:pPr>
-        <w:jc w:val="center"/>
+        <w:spacing w:after="0" w:line="240" w:lineRule="auto"/>
+        <w:rPr>
+          <w:rFonts w:eastAsia="Times New Roman" w:cs="Times New Roman"/>
+          <w:szCs w:val="24"/>
+        </w:rPr>
       </w:pPr>
       <w:r>
-        <w:t xml:space="preserve">Modern </w:t>
-      </w:r>
-      <w:r>
-        <w:t xml:space="preserve">geo-distributed cloud </w:t>
-      </w:r>
-      <w:r>
-        <w:t xml:space="preserve">data stores require and rely upon significant amounts of data movement to optimize access latencies for their objects. This flexible, revisable scheme for placement of data with varying levels of consistency promotes the need for a system that can manage the migration process for data items in a consistent fashion. </w:t>
-      </w:r>
-      <w:r>
-        <w:t xml:space="preserve">This system must also keep track of meta-data detailing each object’s current deployment </w:t>
-      </w:r>
-      <w:r>
-        <w:t xml:space="preserve">and associated information </w:t>
-      </w:r>
-      <w:r>
-        <w:t xml:space="preserve">in a strictly correct manner as this now serves as a directory/lookup table to track the location of the object to be read or written to. </w:t>
-      </w:r>
-      <w:r>
-        <w:t xml:space="preserve">In this work, we </w:t>
-      </w:r>
-      <w:r>
-        <w:t xml:space="preserve">present an </w:t>
-      </w:r>
-      <w:r>
-        <w:t xml:space="preserve">open sourced </w:t>
-      </w:r>
-      <w:r>
-        <w:t>implement</w:t>
-      </w:r>
-      <w:r>
-        <w:t>ation of</w:t>
-      </w:r>
-      <w:r>
-        <w:t xml:space="preserve"> such a system </w:t>
-      </w:r>
-      <w:r>
-        <w:t>built around an open source</w:t>
-      </w:r>
-      <w:r>
-        <w:t>d</w:t>
-      </w:r>
-      <w:r>
-        <w:t xml:space="preserve"> implementation of the </w:t>
-      </w:r>
-      <w:proofErr w:type="spellStart"/>
-      <w:r>
-        <w:t>Paxos</w:t>
-      </w:r>
-      <w:proofErr w:type="spellEnd"/>
-      <w:r>
-        <w:t xml:space="preserve"> protocol. Our system entertains requests for migration of data elements through a CRUD-like API and guarantees correctness along the process of completion of the migration request across a cluster. We also present our studies </w:t>
-      </w:r>
-      <w:r>
-        <w:t xml:space="preserve">and results </w:t>
-      </w:r>
-      <w:r>
-        <w:t xml:space="preserve">of the instrumentation and behavior of the </w:t>
-      </w:r>
-      <w:proofErr w:type="spellStart"/>
-      <w:r>
-        <w:t>Paxos</w:t>
-      </w:r>
-      <w:proofErr w:type="spellEnd"/>
-      <w:r>
-        <w:t xml:space="preserve"> protocol in </w:t>
-      </w:r>
-      <w:r>
-        <w:t>simulated WAN environments.</w:t>
+        <w:rPr>
+          <w:rFonts w:eastAsia="Times New Roman" w:cs="Times New Roman"/>
+          <w:szCs w:val="24"/>
+        </w:rPr>
+        <w:t>Modern cloud data stores (e.g., Spanner, Cassandra)</w:t>
+      </w:r>
+      <w:r>
+        <w:rPr>
+          <w:rFonts w:eastAsia="Times New Roman" w:cs="Times New Roman"/>
+          <w:szCs w:val="24"/>
+        </w:rPr>
+        <w:t xml:space="preserve"> </w:t>
+      </w:r>
+      <w:r>
+        <w:rPr>
+          <w:rFonts w:eastAsia="Times New Roman" w:cs="Times New Roman"/>
+          <w:szCs w:val="24"/>
+        </w:rPr>
+        <w:t>replicate data across geographically distributed data centers</w:t>
+      </w:r>
+      <w:r>
+        <w:rPr>
+          <w:rFonts w:eastAsia="Times New Roman" w:cs="Times New Roman"/>
+          <w:szCs w:val="24"/>
+        </w:rPr>
+        <w:t xml:space="preserve"> </w:t>
+      </w:r>
+      <w:r>
+        <w:rPr>
+          <w:rFonts w:eastAsia="Times New Roman" w:cs="Times New Roman"/>
+          <w:szCs w:val="24"/>
+        </w:rPr>
+        <w:t>for availability, redundancy and optimized latencies.</w:t>
+      </w:r>
+      <w:r>
+        <w:rPr>
+          <w:rFonts w:eastAsia="Times New Roman" w:cs="Times New Roman"/>
+          <w:szCs w:val="24"/>
+        </w:rPr>
+        <w:t xml:space="preserve"> </w:t>
       </w:r>
     </w:p>
-    <w:bookmarkEnd w:id="0"/>
     <w:p>
       <w:pPr>
-        <w:jc w:val="center"/>
+        <w:spacing w:after="0" w:line="240" w:lineRule="auto"/>
+        <w:rPr>
+          <w:rFonts w:eastAsia="Times New Roman" w:cs="Times New Roman"/>
+          <w:szCs w:val="24"/>
+        </w:rPr>
       </w:pPr>
     </w:p>
     <w:p>
       <w:pPr>
-        <w:jc w:val="center"/>
+        <w:spacing w:after="0" w:line="240" w:lineRule="auto"/>
       </w:pPr>
       <w:r>
-        <w:t xml:space="preserve">An emerging trend in cloud computing is cloud data stores which replicate data for availability, redundancy and optimized latencies across </w:t>
-      </w:r>
-      <w:r>
-        <w:t xml:space="preserve">geographically distributed </w:t>
-      </w:r>
-      <w:r>
-        <w:t>data centers. One important class of such systems is a directory based scheme which offers the advantage of flexible placement of data</w:t>
-      </w:r>
-      <w:r>
-        <w:t xml:space="preserve"> by maintaining a directory to track the location of the same</w:t>
-      </w:r>
-      <w:r>
-        <w:t xml:space="preserve">. As workloads vary dynamically </w:t>
-      </w:r>
-      <w:r>
-        <w:t xml:space="preserve">thus </w:t>
-      </w:r>
-      <w:r>
-        <w:t xml:space="preserve">prompting a revision in data placement, a key challenge of maintaining and updating the directory </w:t>
-      </w:r>
-      <w:r>
-        <w:t xml:space="preserve">state </w:t>
-      </w:r>
-      <w:r>
-        <w:t xml:space="preserve">emerges. In this thesis we present an implementation </w:t>
-      </w:r>
-      <w:r>
-        <w:t xml:space="preserve">to address the problem of </w:t>
-      </w:r>
-      <w:r>
-        <w:t xml:space="preserve">correctly updating these directories. Built around an open-sourced implementation, </w:t>
+        <w:rPr>
+          <w:rFonts w:eastAsia="Times New Roman" w:cs="Times New Roman"/>
+          <w:szCs w:val="24"/>
+        </w:rPr>
+        <w:t>An important class of cloud data stores involve</w:t>
+      </w:r>
+      <w:r>
+        <w:rPr>
+          <w:rFonts w:eastAsia="Times New Roman" w:cs="Times New Roman"/>
+          <w:szCs w:val="24"/>
+        </w:rPr>
+        <w:t>s</w:t>
+      </w:r>
+      <w:r>
+        <w:rPr>
+          <w:rFonts w:eastAsia="Times New Roman" w:cs="Times New Roman"/>
+          <w:szCs w:val="24"/>
+        </w:rPr>
+        <w:t xml:space="preserve"> </w:t>
+      </w:r>
+      <w:r>
+        <w:rPr>
+          <w:rFonts w:eastAsia="Times New Roman" w:cs="Times New Roman"/>
+          <w:szCs w:val="24"/>
+        </w:rPr>
+        <w:t xml:space="preserve">the </w:t>
+      </w:r>
+      <w:r>
+        <w:rPr>
+          <w:rFonts w:eastAsia="Times New Roman" w:cs="Times New Roman"/>
+          <w:szCs w:val="24"/>
+        </w:rPr>
+        <w:t>use of directories to</w:t>
+      </w:r>
+      <w:r>
+        <w:rPr>
+          <w:rFonts w:eastAsia="Times New Roman" w:cs="Times New Roman"/>
+          <w:szCs w:val="24"/>
+        </w:rPr>
+        <w:t xml:space="preserve"> </w:t>
+      </w:r>
+      <w:r>
+        <w:rPr>
+          <w:rFonts w:eastAsia="Times New Roman" w:cs="Times New Roman"/>
+          <w:szCs w:val="24"/>
+        </w:rPr>
+        <w:t xml:space="preserve">track the location of individual data objects. Directory-based </w:t>
       </w:r>
       <w:proofErr w:type="spellStart"/>
       <w:r>
+        <w:rPr>
+          <w:rFonts w:eastAsia="Times New Roman" w:cs="Times New Roman"/>
+          <w:szCs w:val="24"/>
+        </w:rPr>
+        <w:t>datastores</w:t>
+      </w:r>
+      <w:proofErr w:type="spellEnd"/>
+      <w:r>
+        <w:rPr>
+          <w:rFonts w:eastAsia="Times New Roman" w:cs="Times New Roman"/>
+          <w:szCs w:val="24"/>
+        </w:rPr>
+        <w:t xml:space="preserve"> </w:t>
+      </w:r>
+      <w:r>
+        <w:rPr>
+          <w:rFonts w:eastAsia="Times New Roman" w:cs="Times New Roman"/>
+          <w:szCs w:val="24"/>
+        </w:rPr>
+        <w:t>allow flexible data placement, and the ability to adapt placement</w:t>
+      </w:r>
+      <w:r>
+        <w:rPr>
+          <w:rFonts w:eastAsia="Times New Roman" w:cs="Times New Roman"/>
+          <w:szCs w:val="24"/>
+        </w:rPr>
+        <w:t xml:space="preserve"> </w:t>
+      </w:r>
+      <w:r>
+        <w:rPr>
+          <w:rFonts w:eastAsia="Times New Roman" w:cs="Times New Roman"/>
+          <w:szCs w:val="24"/>
+        </w:rPr>
+        <w:t xml:space="preserve">in response to </w:t>
+      </w:r>
+      <w:r>
+        <w:rPr>
+          <w:rFonts w:eastAsia="Times New Roman" w:cs="Times New Roman"/>
+          <w:szCs w:val="24"/>
+        </w:rPr>
+        <w:t xml:space="preserve">changing </w:t>
+      </w:r>
+      <w:r>
+        <w:rPr>
+          <w:rFonts w:eastAsia="Times New Roman" w:cs="Times New Roman"/>
+          <w:szCs w:val="24"/>
+        </w:rPr>
+        <w:t>workload dynamics. However, a key challenge is maintaining</w:t>
+      </w:r>
+      <w:r>
+        <w:rPr>
+          <w:rFonts w:eastAsia="Times New Roman" w:cs="Times New Roman"/>
+          <w:szCs w:val="24"/>
+        </w:rPr>
+        <w:t xml:space="preserve"> </w:t>
+      </w:r>
+      <w:r>
+        <w:rPr>
+          <w:rFonts w:eastAsia="Times New Roman" w:cs="Times New Roman"/>
+          <w:szCs w:val="24"/>
+        </w:rPr>
+        <w:t>and updating the directo</w:t>
+      </w:r>
+      <w:r>
+        <w:rPr>
+          <w:rFonts w:eastAsia="Times New Roman" w:cs="Times New Roman"/>
+          <w:szCs w:val="24"/>
+        </w:rPr>
+        <w:t xml:space="preserve">ry state when replica placement </w:t>
+      </w:r>
+      <w:r>
+        <w:rPr>
+          <w:rFonts w:eastAsia="Times New Roman" w:cs="Times New Roman"/>
+          <w:szCs w:val="24"/>
+        </w:rPr>
+        <w:t>changes.</w:t>
+      </w:r>
+      <w:r>
+        <w:rPr>
+          <w:rFonts w:eastAsia="Times New Roman" w:cs="Times New Roman"/>
+          <w:szCs w:val="24"/>
+        </w:rPr>
+        <w:br/>
+      </w:r>
+      <w:r>
+        <w:rPr>
+          <w:rFonts w:eastAsia="Times New Roman" w:cs="Times New Roman"/>
+          <w:szCs w:val="24"/>
+        </w:rPr>
+        <w:br/>
+        <w:t>In this thesis, we present the design and implementation of a system</w:t>
+      </w:r>
+      <w:r>
+        <w:rPr>
+          <w:rFonts w:eastAsia="Times New Roman" w:cs="Times New Roman"/>
+          <w:szCs w:val="24"/>
+        </w:rPr>
+        <w:t xml:space="preserve"> </w:t>
+      </w:r>
+      <w:r>
+        <w:rPr>
+          <w:rFonts w:eastAsia="Times New Roman" w:cs="Times New Roman"/>
+          <w:szCs w:val="24"/>
+        </w:rPr>
+        <w:t>to address the problem of correctly updating these directories.</w:t>
+      </w:r>
+      <w:r>
+        <w:rPr>
+          <w:rFonts w:eastAsia="Times New Roman" w:cs="Times New Roman"/>
+          <w:szCs w:val="24"/>
+        </w:rPr>
+        <w:t xml:space="preserve"> Our system is built around </w:t>
+      </w:r>
+      <w:proofErr w:type="spellStart"/>
+      <w:r>
+        <w:rPr>
+          <w:rFonts w:eastAsia="Times New Roman" w:cs="Times New Roman"/>
+          <w:szCs w:val="24"/>
+        </w:rPr>
         <w:t>JPaxos</w:t>
       </w:r>
       <w:proofErr w:type="spellEnd"/>
       <w:r>
-        <w:t xml:space="preserve">, of the </w:t>
+        <w:rPr>
+          <w:rFonts w:eastAsia="Times New Roman" w:cs="Times New Roman"/>
+          <w:szCs w:val="24"/>
+        </w:rPr>
+        <w:t xml:space="preserve">, an open-sourced implementation of the </w:t>
       </w:r>
       <w:proofErr w:type="spellStart"/>
       <w:r>
+        <w:rPr>
+          <w:rFonts w:eastAsia="Times New Roman" w:cs="Times New Roman"/>
+          <w:szCs w:val="24"/>
+        </w:rPr>
         <w:t>Paxos</w:t>
       </w:r>
       <w:proofErr w:type="spellEnd"/>
       <w:r>
-        <w:t xml:space="preserve"> consensus protocol, our system manages and completes requests to migrate data elements using a cluster of systems. </w:t>
-      </w:r>
-      <w:r>
-        <w:t xml:space="preserve">Using a distributed approach </w:t>
-      </w:r>
-      <w:r>
-        <w:t>makes our system failure tolerant by avoiding the single-point-of-failure problem of centralized coordinator based system</w:t>
-      </w:r>
-      <w:r>
-        <w:t>s</w:t>
-      </w:r>
-      <w:r>
-        <w:t xml:space="preserve">. We instrument and evaluate our implementation on a large scale research </w:t>
+        <w:rPr>
+          <w:rFonts w:eastAsia="Times New Roman" w:cs="Times New Roman"/>
+          <w:szCs w:val="24"/>
+        </w:rPr>
+        <w:t xml:space="preserve"> consensus protocol.</w:t>
+      </w:r>
+      <w:r>
+        <w:rPr>
+          <w:rFonts w:eastAsia="Times New Roman" w:cs="Times New Roman"/>
+          <w:szCs w:val="24"/>
+        </w:rPr>
+        <w:t xml:space="preserve"> </w:t>
+      </w:r>
+      <w:r>
+        <w:rPr>
+          <w:rFonts w:eastAsia="Times New Roman" w:cs="Times New Roman"/>
+          <w:szCs w:val="24"/>
+        </w:rPr>
+        <w:t xml:space="preserve">Using </w:t>
+      </w:r>
+      <w:r>
+        <w:rPr>
+          <w:rFonts w:eastAsia="Times New Roman" w:cs="Times New Roman"/>
+          <w:szCs w:val="24"/>
+        </w:rPr>
+        <w:t xml:space="preserve">a </w:t>
       </w:r>
       <w:proofErr w:type="spellStart"/>
       <w:r>
+        <w:rPr>
+          <w:rFonts w:eastAsia="Times New Roman" w:cs="Times New Roman"/>
+          <w:szCs w:val="24"/>
+        </w:rPr>
+        <w:t>Paxos</w:t>
+      </w:r>
+      <w:proofErr w:type="spellEnd"/>
+      <w:r>
+        <w:rPr>
+          <w:rFonts w:eastAsia="Times New Roman" w:cs="Times New Roman"/>
+          <w:szCs w:val="24"/>
+        </w:rPr>
+        <w:t xml:space="preserve"> </w:t>
+      </w:r>
+      <w:r>
+        <w:rPr>
+          <w:rFonts w:eastAsia="Times New Roman" w:cs="Times New Roman"/>
+          <w:szCs w:val="24"/>
+        </w:rPr>
+        <w:t xml:space="preserve">cluster </w:t>
+      </w:r>
+      <w:r>
+        <w:rPr>
+          <w:rFonts w:eastAsia="Times New Roman" w:cs="Times New Roman"/>
+          <w:szCs w:val="24"/>
+        </w:rPr>
+        <w:t>ensures our system is tolerant to failures that may occur during the update process compared to approaches that involve a single centralized coordinator.</w:t>
+      </w:r>
+      <w:r>
+        <w:rPr>
+          <w:rFonts w:eastAsia="Times New Roman" w:cs="Times New Roman"/>
+          <w:szCs w:val="24"/>
+        </w:rPr>
+        <w:br/>
+      </w:r>
+      <w:r>
+        <w:rPr>
+          <w:rFonts w:eastAsia="Times New Roman" w:cs="Times New Roman"/>
+          <w:szCs w:val="24"/>
+        </w:rPr>
+        <w:br/>
+        <w:t xml:space="preserve">We instrument and evaluate our implementation on </w:t>
+      </w:r>
+      <w:proofErr w:type="spellStart"/>
+      <w:r>
+        <w:rPr>
+          <w:rFonts w:eastAsia="Times New Roman" w:cs="Times New Roman"/>
+          <w:szCs w:val="24"/>
+        </w:rPr>
+        <w:t>PRObE</w:t>
+      </w:r>
+      <w:proofErr w:type="spellEnd"/>
+      <w:r>
+        <w:rPr>
+          <w:rFonts w:eastAsia="Times New Roman" w:cs="Times New Roman"/>
+          <w:szCs w:val="24"/>
+        </w:rPr>
+        <w:t xml:space="preserve">, a large scale research </w:t>
+      </w:r>
+      <w:proofErr w:type="spellStart"/>
+      <w:r>
+        <w:rPr>
+          <w:rFonts w:eastAsia="Times New Roman" w:cs="Times New Roman"/>
+          <w:szCs w:val="24"/>
+        </w:rPr>
         <w:t>testbed</w:t>
       </w:r>
       <w:proofErr w:type="spellEnd"/>
       <w:r>
-        <w:t xml:space="preserve">, </w:t>
+        <w:rPr>
+          <w:rFonts w:eastAsia="Times New Roman" w:cs="Times New Roman"/>
+          <w:szCs w:val="24"/>
+        </w:rPr>
+        <w:t xml:space="preserve">, using </w:t>
       </w:r>
       <w:proofErr w:type="spellStart"/>
       <w:r>
-        <w:t>PRObE</w:t>
+        <w:rPr>
+          <w:rFonts w:eastAsia="Times New Roman" w:cs="Times New Roman"/>
+          <w:szCs w:val="24"/>
+        </w:rPr>
+        <w:t>DummyNet</w:t>
       </w:r>
       <w:proofErr w:type="spellEnd"/>
       <w:r>
-        <w:t xml:space="preserve"> using </w:t>
+        <w:rPr>
+          <w:rFonts w:eastAsia="Times New Roman" w:cs="Times New Roman"/>
+          <w:szCs w:val="24"/>
+        </w:rPr>
+        <w:t xml:space="preserve"> to emulate wide-area network latencies. Our results show that latencies of directory update</w:t>
+      </w:r>
+      <w:r>
+        <w:rPr>
+          <w:rFonts w:eastAsia="Times New Roman" w:cs="Times New Roman"/>
+          <w:szCs w:val="24"/>
+        </w:rPr>
+        <w:br/>
+        <w:t>with are system are acceptable in WAN environments.</w:t>
+      </w:r>
+      <w:r>
+        <w:rPr>
+          <w:rFonts w:eastAsia="Times New Roman" w:cs="Times New Roman"/>
+          <w:szCs w:val="24"/>
+        </w:rPr>
+        <w:br/>
+      </w:r>
+      <w:r>
+        <w:rPr>
+          <w:rFonts w:eastAsia="Times New Roman" w:cs="Times New Roman"/>
+          <w:szCs w:val="24"/>
+        </w:rPr>
+        <w:br/>
+        <w:t>Our contributions include (</w:t>
       </w:r>
       <w:proofErr w:type="spellStart"/>
       <w:r>
-        <w:t>DummyNet</w:t>
+        <w:rPr>
+          <w:rFonts w:eastAsia="Times New Roman" w:cs="Times New Roman"/>
+          <w:szCs w:val="24"/>
+        </w:rPr>
+        <w:t>i</w:t>
       </w:r>
       <w:proofErr w:type="spellEnd"/>
       <w:r>
-        <w:t xml:space="preserve"> as a network simulator. Our results show that such a scheme is feasible and that the latencies are acceptable in simulated WAN environments. Our contributions include the performance data of a fully functional </w:t>
+        <w:rPr>
+          <w:rFonts w:eastAsia="Times New Roman" w:cs="Times New Roman"/>
+          <w:szCs w:val="24"/>
+        </w:rPr>
+        <w:t>) the design</w:t>
+      </w:r>
+      <w:r>
+        <w:rPr>
+          <w:rFonts w:eastAsia="Times New Roman" w:cs="Times New Roman"/>
+          <w:szCs w:val="24"/>
+        </w:rPr>
+        <w:t>, i</w:t>
+      </w:r>
+      <w:r>
+        <w:rPr>
+          <w:rFonts w:eastAsia="Times New Roman" w:cs="Times New Roman"/>
+          <w:szCs w:val="24"/>
+        </w:rPr>
+        <w:t xml:space="preserve">mplementation and evaluation of a system for updating directories of geo-replicated cloud </w:t>
       </w:r>
       <w:proofErr w:type="spellStart"/>
       <w:r>
-        <w:t>Paxos</w:t>
+        <w:rPr>
+          <w:rFonts w:eastAsia="Times New Roman" w:cs="Times New Roman"/>
+          <w:szCs w:val="24"/>
+        </w:rPr>
+        <w:t>datastores</w:t>
       </w:r>
       <w:proofErr w:type="spellEnd"/>
       <w:r>
-        <w:t xml:space="preserve"> based system and learnings from practical design considerations of implementing the same.</w:t>
+        <w:rPr>
+          <w:rFonts w:eastAsia="Times New Roman" w:cs="Times New Roman"/>
+          <w:szCs w:val="24"/>
+        </w:rPr>
+        <w:t xml:space="preserve">; (ii) implementation experience with </w:t>
+      </w:r>
+      <w:proofErr w:type="spellStart"/>
+      <w:r>
+        <w:rPr>
+          <w:rFonts w:eastAsia="Times New Roman" w:cs="Times New Roman"/>
+          <w:szCs w:val="24"/>
+        </w:rPr>
+        <w:t>JPaxos</w:t>
+      </w:r>
+      <w:proofErr w:type="spellEnd"/>
+      <w:r>
+        <w:rPr>
+          <w:rFonts w:eastAsia="Times New Roman" w:cs="Times New Roman"/>
+          <w:szCs w:val="24"/>
+        </w:rPr>
+        <w:t xml:space="preserve">; </w:t>
+      </w:r>
+      <w:proofErr w:type="gramStart"/>
+      <w:r>
+        <w:rPr>
+          <w:rFonts w:eastAsia="Times New Roman" w:cs="Times New Roman"/>
+          <w:szCs w:val="24"/>
+        </w:rPr>
+        <w:t>and</w:t>
+      </w:r>
+      <w:proofErr w:type="gramEnd"/>
+      <w:r>
+        <w:rPr>
+          <w:rFonts w:eastAsia="Times New Roman" w:cs="Times New Roman"/>
+          <w:szCs w:val="24"/>
+        </w:rPr>
+        <w:br/>
+        <w:t xml:space="preserve">(iii) experience with the </w:t>
+      </w:r>
+      <w:proofErr w:type="spellStart"/>
+      <w:r>
+        <w:rPr>
+          <w:rFonts w:eastAsia="Times New Roman" w:cs="Times New Roman"/>
+          <w:szCs w:val="24"/>
+        </w:rPr>
+        <w:t>PRO</w:t>
+      </w:r>
+      <w:r>
+        <w:rPr>
+          <w:rFonts w:eastAsia="Times New Roman" w:cs="Times New Roman"/>
+          <w:szCs w:val="24"/>
+        </w:rPr>
+        <w:t>bE</w:t>
+      </w:r>
+      <w:proofErr w:type="spellEnd"/>
+      <w:r>
+        <w:rPr>
+          <w:rFonts w:eastAsia="Times New Roman" w:cs="Times New Roman"/>
+          <w:szCs w:val="24"/>
+        </w:rPr>
+        <w:t xml:space="preserve"> </w:t>
+      </w:r>
+      <w:proofErr w:type="spellStart"/>
+      <w:r>
+        <w:rPr>
+          <w:rFonts w:eastAsia="Times New Roman" w:cs="Times New Roman"/>
+          <w:szCs w:val="24"/>
+        </w:rPr>
+        <w:t>testbed</w:t>
+      </w:r>
+      <w:proofErr w:type="spellEnd"/>
+      <w:r>
+        <w:rPr>
+          <w:rFonts w:eastAsia="Times New Roman" w:cs="Times New Roman"/>
+          <w:szCs w:val="24"/>
+        </w:rPr>
+        <w:t>.</w:t>
       </w:r>
     </w:p>
     <w:sectPr>

</xml_diff>